<commit_message>
fixed and adapted recommen system
</commit_message>
<xml_diff>
--- a/Popravljena_Prijava_RS2_IB200200.docx
+++ b/Popravljena_Prijava_RS2_IB200200.docx
@@ -2271,7 +2271,16 @@
           <w:sz w:val="24"/>
           <w:szCs w:val="24"/>
         </w:rPr>
-        <w:t xml:space="preserve">Administrator ima  </w:t>
+        <w:t xml:space="preserve">Administrator </w:t>
+      </w:r>
+      <w:proofErr w:type="gramStart"/>
+      <w:r>
+        <w:rPr>
+          <w:rFonts w:ascii="Times New Roman" w:hAnsi="Times New Roman" w:cs="Times New Roman"/>
+          <w:sz w:val="24"/>
+          <w:szCs w:val="24"/>
+        </w:rPr>
+        <w:t xml:space="preserve">ima  </w:t>
       </w:r>
       <w:r>
         <w:rPr>
@@ -2287,7 +2296,16 @@
           <w:sz w:val="24"/>
           <w:szCs w:val="24"/>
         </w:rPr>
-        <w:t xml:space="preserve">ogućnost da </w:t>
+        <w:t>ogućnost</w:t>
+      </w:r>
+      <w:proofErr w:type="gramEnd"/>
+      <w:r>
+        <w:rPr>
+          <w:rFonts w:ascii="Times New Roman" w:hAnsi="Times New Roman" w:cs="Times New Roman"/>
+          <w:sz w:val="24"/>
+          <w:szCs w:val="24"/>
+        </w:rPr>
+        <w:t xml:space="preserve"> da </w:t>
       </w:r>
       <w:r>
         <w:rPr>
@@ -2601,7 +2619,25 @@
           <w:sz w:val="24"/>
           <w:szCs w:val="24"/>
         </w:rPr>
-        <w:t>Upravljanje odgovorima: : dodavanje, brisanje i modifikovanje odgovora.</w:t>
+        <w:t>Upravljanje odgovorima</w:t>
+      </w:r>
+      <w:proofErr w:type="gramStart"/>
+      <w:r>
+        <w:rPr>
+          <w:rFonts w:ascii="Times New Roman" w:hAnsi="Times New Roman" w:cs="Times New Roman"/>
+          <w:sz w:val="24"/>
+          <w:szCs w:val="24"/>
+        </w:rPr>
+        <w:t>: :</w:t>
+      </w:r>
+      <w:proofErr w:type="gramEnd"/>
+      <w:r>
+        <w:rPr>
+          <w:rFonts w:ascii="Times New Roman" w:hAnsi="Times New Roman" w:cs="Times New Roman"/>
+          <w:sz w:val="24"/>
+          <w:szCs w:val="24"/>
+        </w:rPr>
+        <w:t xml:space="preserve"> dodavanje, brisanje i modifikovanje odgovora.</w:t>
       </w:r>
     </w:p>
     <w:p>
@@ -2703,7 +2739,25 @@
           <w:sz w:val="24"/>
           <w:szCs w:val="24"/>
         </w:rPr>
-        <w:t xml:space="preserve"> samo jedan tip korisnika, a to je član biblioteke . </w:t>
+        <w:t xml:space="preserve"> samo jedan tip korisnika, a to je član </w:t>
+      </w:r>
+      <w:proofErr w:type="gramStart"/>
+      <w:r>
+        <w:rPr>
+          <w:rFonts w:ascii="Times New Roman" w:hAnsi="Times New Roman" w:cs="Times New Roman"/>
+          <w:sz w:val="24"/>
+          <w:szCs w:val="24"/>
+        </w:rPr>
+        <w:t>biblioteke .</w:t>
+      </w:r>
+      <w:proofErr w:type="gramEnd"/>
+      <w:r>
+        <w:rPr>
+          <w:rFonts w:ascii="Times New Roman" w:hAnsi="Times New Roman" w:cs="Times New Roman"/>
+          <w:sz w:val="24"/>
+          <w:szCs w:val="24"/>
+        </w:rPr>
+        <w:t xml:space="preserve"> </w:t>
       </w:r>
       <w:r>
         <w:rPr>
@@ -2767,15 +2821,33 @@
           <w:sz w:val="24"/>
           <w:szCs w:val="24"/>
         </w:rPr>
-        <w:t xml:space="preserve"> lične podatke, sliku </w:t>
-      </w:r>
-      <w:r>
-        <w:rPr>
-          <w:rFonts w:ascii="Times New Roman" w:hAnsi="Times New Roman" w:cs="Times New Roman"/>
-          <w:sz w:val="24"/>
-          <w:szCs w:val="24"/>
-        </w:rPr>
-        <w:t xml:space="preserve">, email i </w:t>
+        <w:t xml:space="preserve"> lične podatke, </w:t>
+      </w:r>
+      <w:proofErr w:type="gramStart"/>
+      <w:r>
+        <w:rPr>
+          <w:rFonts w:ascii="Times New Roman" w:hAnsi="Times New Roman" w:cs="Times New Roman"/>
+          <w:sz w:val="24"/>
+          <w:szCs w:val="24"/>
+        </w:rPr>
+        <w:t xml:space="preserve">sliku </w:t>
+      </w:r>
+      <w:r>
+        <w:rPr>
+          <w:rFonts w:ascii="Times New Roman" w:hAnsi="Times New Roman" w:cs="Times New Roman"/>
+          <w:sz w:val="24"/>
+          <w:szCs w:val="24"/>
+        </w:rPr>
+        <w:t>,</w:t>
+      </w:r>
+      <w:proofErr w:type="gramEnd"/>
+      <w:r>
+        <w:rPr>
+          <w:rFonts w:ascii="Times New Roman" w:hAnsi="Times New Roman" w:cs="Times New Roman"/>
+          <w:sz w:val="24"/>
+          <w:szCs w:val="24"/>
+        </w:rPr>
+        <w:t xml:space="preserve"> email i </w:t>
       </w:r>
       <w:r>
         <w:rPr>
@@ -2929,7 +3001,25 @@
           <w:sz w:val="24"/>
           <w:szCs w:val="24"/>
         </w:rPr>
-        <w:t>jeni knjigu od 1-5, a opcionalno može i dodati komentar uz ocjenu.</w:t>
+        <w:t xml:space="preserve">jeni knjigu od 1-5, </w:t>
+      </w:r>
+      <w:proofErr w:type="gramStart"/>
+      <w:r>
+        <w:rPr>
+          <w:rFonts w:ascii="Times New Roman" w:hAnsi="Times New Roman" w:cs="Times New Roman"/>
+          <w:sz w:val="24"/>
+          <w:szCs w:val="24"/>
+        </w:rPr>
+        <w:t>a</w:t>
+      </w:r>
+      <w:proofErr w:type="gramEnd"/>
+      <w:r>
+        <w:rPr>
+          <w:rFonts w:ascii="Times New Roman" w:hAnsi="Times New Roman" w:cs="Times New Roman"/>
+          <w:sz w:val="24"/>
+          <w:szCs w:val="24"/>
+        </w:rPr>
+        <w:t xml:space="preserve"> opcionalno može i dodati komentar uz ocjenu.</w:t>
       </w:r>
       <w:r>
         <w:rPr>
@@ -3117,7 +3207,23 @@
           <w:sz w:val="24"/>
           <w:szCs w:val="24"/>
         </w:rPr>
-        <w:t xml:space="preserve"> Preporuka se kreira na desktop aplikaciji gdje superadmin/administrator klikom na dugme “Treniraj preporuku” koje se nalazi u widget-u za prikaz svih knjiga. Prikom treniranja podataka, podaci za svaku knjigu (tj. 3 najsličnije knjige) se pohranjuju u bazu podataka . Prilikom brisanja knjiga ili autora, briše se</w:t>
+        <w:t xml:space="preserve"> Preporuka se kreira</w:t>
+      </w:r>
+      <w:r>
+        <w:rPr>
+          <w:rFonts w:ascii="Times New Roman" w:hAnsi="Times New Roman" w:cs="Times New Roman"/>
+          <w:sz w:val="24"/>
+          <w:szCs w:val="24"/>
+        </w:rPr>
+        <w:t xml:space="preserve"> prilikom kreiranja baze odatak, tj. izvršavanja migracija and seed-anim podacima, a također kasnije i</w:t>
+      </w:r>
+      <w:r>
+        <w:rPr>
+          <w:rFonts w:ascii="Times New Roman" w:hAnsi="Times New Roman" w:cs="Times New Roman"/>
+          <w:sz w:val="24"/>
+          <w:szCs w:val="24"/>
+        </w:rPr>
+        <w:t>na desktop aplikaciji gdje superadmin/administrator klikom na dugme “Treniraj preporuku” koje se nalazi u widget-u za prikaz svih knjiga. Također u bazi mora biti dovoljan broj podatak da bi se treniranje izvršilo.</w:t>
       </w:r>
       <w:r>
         <w:rPr>
@@ -3133,32 +3239,9 @@
           <w:sz w:val="24"/>
           <w:szCs w:val="24"/>
         </w:rPr>
-        <w:t>preporuka, zato da se nebi došlo u situaciju da se preporučuje knjiga koja je obrisana</w:t>
-      </w:r>
-      <w:r>
-        <w:rPr>
-          <w:rFonts w:ascii="Times New Roman" w:hAnsi="Times New Roman" w:cs="Times New Roman"/>
-          <w:sz w:val="24"/>
-          <w:szCs w:val="24"/>
-        </w:rPr>
-        <w:t>.</w:t>
-      </w:r>
-      <w:r>
-        <w:rPr>
-          <w:rFonts w:ascii="Times New Roman" w:hAnsi="Times New Roman" w:cs="Times New Roman"/>
-          <w:sz w:val="24"/>
-          <w:szCs w:val="24"/>
-        </w:rPr>
-        <w:t xml:space="preserve"> Također u bazi mora biti dovoljan broj podatak da bi se treniranje izvršilo.</w:t>
-      </w:r>
-      <w:r>
-        <w:rPr>
-          <w:rFonts w:ascii="Times New Roman" w:hAnsi="Times New Roman" w:cs="Times New Roman"/>
-          <w:sz w:val="24"/>
-          <w:szCs w:val="24"/>
-        </w:rPr>
-        <w:t xml:space="preserve"> </w:t>
-      </w:r>
+        <w:t xml:space="preserve">Na desktop aplikaciji se također mogože i izbrisati preporuka. </w:t>
+      </w:r>
+      <w:proofErr w:type="gramStart"/>
       <w:r>
         <w:rPr>
           <w:rFonts w:ascii="Times New Roman" w:hAnsi="Times New Roman" w:cs="Times New Roman"/>
@@ -3167,6 +3250,7 @@
         </w:rPr>
         <w:t>(</w:t>
       </w:r>
+      <w:proofErr w:type="gramEnd"/>
       <w:r>
         <w:rPr>
           <w:rFonts w:ascii="Times New Roman" w:hAnsi="Times New Roman" w:cs="Times New Roman"/>
@@ -3256,7 +3340,25 @@
           <w:sz w:val="24"/>
           <w:szCs w:val="24"/>
         </w:rPr>
-        <w:t>: za autentifikaciju i autorizaciju koristit će se JWT token. Pomenuti token predstavlja strukturu podataka koja sadrži informacije o svom izdavaču, potpisu i vremenu trajanja. JWT token je najčešće formata xxxxx.yyyyy.zzzzz</w:t>
+        <w:t xml:space="preserve">: za autentifikaciju i autorizaciju koristit će se JWT token. Pomenuti token predstavlja strukturu podataka koja sadrži informacije o svom izdavaču, potpisu i vremenu trajanja. JWT token je najčešće formata </w:t>
+      </w:r>
+      <w:proofErr w:type="gramStart"/>
+      <w:r>
+        <w:rPr>
+          <w:rFonts w:ascii="Times New Roman" w:hAnsi="Times New Roman" w:cs="Times New Roman"/>
+          <w:sz w:val="24"/>
+          <w:szCs w:val="24"/>
+        </w:rPr>
+        <w:t>xxxxx.yyyyy</w:t>
+      </w:r>
+      <w:proofErr w:type="gramEnd"/>
+      <w:r>
+        <w:rPr>
+          <w:rFonts w:ascii="Times New Roman" w:hAnsi="Times New Roman" w:cs="Times New Roman"/>
+          <w:sz w:val="24"/>
+          <w:szCs w:val="24"/>
+        </w:rPr>
+        <w:t>.zzzzz</w:t>
       </w:r>
       <w:r>
         <w:rPr>
@@ -3320,7 +3422,25 @@
           <w:sz w:val="24"/>
           <w:szCs w:val="24"/>
         </w:rPr>
-        <w:t xml:space="preserve"> kao npr: izdavač token-a (engl. issuer – iss), razlog izdavanja (engl. audience – aud), vrijeme izdavanja (engl. issuedAt – iat), trajanje (engl. expiration - exp), i treći dio je potpis koji se koristi  za provjeru da li je došlo do promjene tokena tokom transporta. Tvrdnja koja će biti ključna za a</w:t>
+        <w:t xml:space="preserve"> kao npr: izdavač token-a (engl. issuer – iss), razlog izdavanja (engl. audience – aud), vrijeme izdavanja (engl. issuedAt – iat), trajanje (engl. expiration - exp), i treći dio je potpis koji se </w:t>
+      </w:r>
+      <w:proofErr w:type="gramStart"/>
+      <w:r>
+        <w:rPr>
+          <w:rFonts w:ascii="Times New Roman" w:hAnsi="Times New Roman" w:cs="Times New Roman"/>
+          <w:sz w:val="24"/>
+          <w:szCs w:val="24"/>
+        </w:rPr>
+        <w:t>koristi  za</w:t>
+      </w:r>
+      <w:proofErr w:type="gramEnd"/>
+      <w:r>
+        <w:rPr>
+          <w:rFonts w:ascii="Times New Roman" w:hAnsi="Times New Roman" w:cs="Times New Roman"/>
+          <w:sz w:val="24"/>
+          <w:szCs w:val="24"/>
+        </w:rPr>
+        <w:t xml:space="preserve"> provjeru da li je došlo do promjene tokena tokom transporta. Tvrdnja koja će biti ključna za a</w:t>
       </w:r>
       <w:r>
         <w:rPr>
@@ -3479,6 +3599,7 @@
         </w:rPr>
         <w:t>ira jezika. Internacionalizacija će se koristi pomoću flutter paketa “localization”. (</w:t>
       </w:r>
+      <w:proofErr w:type="gramStart"/>
       <w:r>
         <w:rPr>
           <w:rFonts w:ascii="Times New Roman" w:hAnsi="Times New Roman" w:cs="Times New Roman"/>
@@ -3497,7 +3618,18 @@
           <w:sz w:val="24"/>
           <w:szCs w:val="24"/>
         </w:rPr>
-        <w:t xml:space="preserve"> i desktop </w:t>
+        <w:t xml:space="preserve"> i</w:t>
+      </w:r>
+      <w:proofErr w:type="gramEnd"/>
+      <w:r>
+        <w:rPr>
+          <w:rFonts w:ascii="Times New Roman" w:hAnsi="Times New Roman" w:cs="Times New Roman"/>
+          <w:i/>
+          <w:iCs/>
+          <w:sz w:val="24"/>
+          <w:szCs w:val="24"/>
+        </w:rPr>
+        <w:t xml:space="preserve"> desktop </w:t>
       </w:r>
       <w:r>
         <w:rPr>
@@ -3790,7 +3922,6 @@
           <w:sz w:val="24"/>
           <w:szCs w:val="24"/>
         </w:rPr>
-        <w:lastRenderedPageBreak/>
         <w:t>[Obj</w:t>
       </w:r>
       <w:r>
@@ -3811,7 +3942,29 @@
           <w:sz w:val="24"/>
           <w:szCs w:val="24"/>
         </w:rPr>
-        <w:t>njavanje funkcionalnosti  mobilne aplikacije kroz moqup-e]</w:t>
+        <w:t xml:space="preserve">njavanje </w:t>
+      </w:r>
+      <w:proofErr w:type="gramStart"/>
+      <w:r>
+        <w:rPr>
+          <w:rFonts w:ascii="Times New Roman" w:hAnsi="Times New Roman" w:cs="Times New Roman"/>
+          <w:b/>
+          <w:bCs/>
+          <w:sz w:val="24"/>
+          <w:szCs w:val="24"/>
+        </w:rPr>
+        <w:t>funkcionalnosti  mobilne</w:t>
+      </w:r>
+      <w:proofErr w:type="gramEnd"/>
+      <w:r>
+        <w:rPr>
+          <w:rFonts w:ascii="Times New Roman" w:hAnsi="Times New Roman" w:cs="Times New Roman"/>
+          <w:b/>
+          <w:bCs/>
+          <w:sz w:val="24"/>
+          <w:szCs w:val="24"/>
+        </w:rPr>
+        <w:t xml:space="preserve"> aplikacije kroz moqup-e]</w:t>
       </w:r>
     </w:p>
     <w:p>
@@ -3861,7 +4014,25 @@
           <w:sz w:val="24"/>
           <w:szCs w:val="24"/>
         </w:rPr>
-        <w:t>aviti iz aplikacije. Na zaglavlju menija će se  email, ime i prezime</w:t>
+        <w:t xml:space="preserve">aviti iz aplikacije. Na zaglavlju menija će </w:t>
+      </w:r>
+      <w:proofErr w:type="gramStart"/>
+      <w:r>
+        <w:rPr>
+          <w:rFonts w:ascii="Times New Roman" w:hAnsi="Times New Roman" w:cs="Times New Roman"/>
+          <w:sz w:val="24"/>
+          <w:szCs w:val="24"/>
+        </w:rPr>
+        <w:t>se  email</w:t>
+      </w:r>
+      <w:proofErr w:type="gramEnd"/>
+      <w:r>
+        <w:rPr>
+          <w:rFonts w:ascii="Times New Roman" w:hAnsi="Times New Roman" w:cs="Times New Roman"/>
+          <w:sz w:val="24"/>
+          <w:szCs w:val="24"/>
+        </w:rPr>
+        <w:t>, ime i prezime</w:t>
       </w:r>
       <w:r>
         <w:rPr>
@@ -4310,7 +4481,7 @@
           <w:lang w:val="bs-Latn-BA"/>
         </w:rPr>
         <w:drawing>
-          <wp:inline distT="0" distB="0" distL="0" distR="0" wp14:anchorId="68252C1D" wp14:editId="751A50C3">
+          <wp:inline distT="0" distB="0" distL="0" distR="0" wp14:anchorId="68252C1D" wp14:editId="19622EC2">
             <wp:extent cx="1109882" cy="2697480"/>
             <wp:effectExtent l="19050" t="19050" r="0" b="7620"/>
             <wp:docPr id="284182741" name="Picture 2" descr="A screenshot of a phone&#10;&#10;Description automatically generated with medium confidence"/>
@@ -4464,7 +4635,29 @@
           <w:sz w:val="24"/>
           <w:szCs w:val="24"/>
         </w:rPr>
-        <w:t>njavanje funkcionalnosti  desktop aplikacije kroz moqup-e]</w:t>
+        <w:t xml:space="preserve">njavanje </w:t>
+      </w:r>
+      <w:proofErr w:type="gramStart"/>
+      <w:r>
+        <w:rPr>
+          <w:rFonts w:ascii="Times New Roman" w:hAnsi="Times New Roman" w:cs="Times New Roman"/>
+          <w:b/>
+          <w:bCs/>
+          <w:sz w:val="24"/>
+          <w:szCs w:val="24"/>
+        </w:rPr>
+        <w:t>funkcionalnosti  desktop</w:t>
+      </w:r>
+      <w:proofErr w:type="gramEnd"/>
+      <w:r>
+        <w:rPr>
+          <w:rFonts w:ascii="Times New Roman" w:hAnsi="Times New Roman" w:cs="Times New Roman"/>
+          <w:b/>
+          <w:bCs/>
+          <w:sz w:val="24"/>
+          <w:szCs w:val="24"/>
+        </w:rPr>
+        <w:t xml:space="preserve"> aplikacije kroz moqup-e]</w:t>
       </w:r>
     </w:p>
     <w:p>

</xml_diff>